<commit_message>
final before provincal competition
</commit_message>
<xml_diff>
--- a/reply/答辩.docx
+++ b/reply/答辩.docx
@@ -257,6 +257,22 @@
       </w:pPr>
       <w:r>
         <w:rPr>
+          <w:rFonts w:hint="eastAsia"/>
+          <w:sz w:val="32"/>
+          <w:szCs w:val="32"/>
+        </w:rPr>
+        <w:t>一个合格的数据可视化作品应该可以方便大家准确的查找到自己想要的数据</w:t>
+      </w:r>
+      <w:r>
+        <w:rPr>
+          <w:rFonts w:hint="eastAsia"/>
+          <w:sz w:val="32"/>
+          <w:szCs w:val="32"/>
+        </w:rPr>
+        <w:t>所以，</w:t>
+      </w:r>
+      <w:r>
+        <w:rPr>
           <w:sz w:val="32"/>
           <w:szCs w:val="32"/>
         </w:rPr>
@@ -512,23 +528,32 @@
           <w:sz w:val="32"/>
           <w:szCs w:val="32"/>
         </w:rPr>
-        <w:t>充分显示中国经济发展的远景。</w:t>
-      </w:r>
-    </w:p>
-    <w:p>
-      <w:pPr>
-        <w:rPr>
-          <w:color w:val="FF0000"/>
-          <w:sz w:val="32"/>
-          <w:szCs w:val="32"/>
-        </w:rPr>
-      </w:pPr>
-      <w:r>
-        <w:rPr>
+        <w:t>充分显示中国经济发</w:t>
+      </w:r>
+      <w:r>
+        <w:rPr>
+          <w:rFonts w:hint="eastAsia"/>
+          <w:color w:val="FF0000"/>
           <w:sz w:val="32"/>
           <w:szCs w:val="32"/>
         </w:rPr>
         <w:lastRenderedPageBreak/>
+        <w:t>展的远景。</w:t>
+      </w:r>
+    </w:p>
+    <w:p>
+      <w:pPr>
+        <w:rPr>
+          <w:color w:val="FF0000"/>
+          <w:sz w:val="32"/>
+          <w:szCs w:val="32"/>
+        </w:rPr>
+      </w:pPr>
+      <w:r>
+        <w:rPr>
+          <w:sz w:val="32"/>
+          <w:szCs w:val="32"/>
+        </w:rPr>
         <w:t>点击五年计划的介绍我们可以看到这个雷达图，上面展示的是我们的一些经济指标的重点变化，可以看到我们现在已经有一个比较均衡并且值得骄傲的数据，</w:t>
       </w:r>
       <w:r>
@@ -751,7 +776,6 @@
     <w:p>
       <w:pPr>
         <w:rPr>
-          <w:rFonts w:hint="eastAsia"/>
           <w:sz w:val="32"/>
           <w:szCs w:val="32"/>
         </w:rPr>
@@ -815,30 +839,28 @@
           <w:sz w:val="32"/>
           <w:szCs w:val="32"/>
         </w:rPr>
-        <w:t>这里的热门词语都是我们使用爬虫从官方的网站爬取下来的关键词。使用python爬虫对网站的新闻和政策文件标题进行爬取，最后筛选出频率最高的关键词。</w:t>
-      </w:r>
-      <w:bookmarkStart w:id="0" w:name="_GoBack"/>
-      <w:r>
-        <w:rPr>
-          <w:sz w:val="32"/>
-          <w:szCs w:val="32"/>
-        </w:rPr>
-        <w:t xml:space="preserve">以流动的字幕形式显示可以增加趣味性，同时，点击每个词语我们可以跳到背后的官方文件网站，这样就方便大家进行更详细的了解。 </w:t>
-      </w:r>
-      <w:bookmarkEnd w:id="0"/>
-    </w:p>
-    <w:p>
-      <w:pPr>
-        <w:rPr>
-          <w:sz w:val="32"/>
-          <w:szCs w:val="32"/>
-        </w:rPr>
-      </w:pPr>
-    </w:p>
-    <w:p>
-      <w:pPr>
-        <w:rPr>
-          <w:rFonts w:hint="eastAsia"/>
+        <w:t>这里的热门词语都是我们使用爬虫从官方的网站爬取下来的关键词。使用python爬虫对网站的新闻和政策文件标题进行爬取，最后筛选出频率最高的关键词。以流动的字幕形式显示可以增加趣味性，同时，点击每个词语我们可以跳到</w:t>
+      </w:r>
+      <w:r>
+        <w:rPr>
+          <w:sz w:val="32"/>
+          <w:szCs w:val="32"/>
+        </w:rPr>
+        <w:lastRenderedPageBreak/>
+        <w:t xml:space="preserve">背后的官方文件网站，这样就方便大家进行更详细的了解。 </w:t>
+      </w:r>
+    </w:p>
+    <w:p>
+      <w:pPr>
+        <w:rPr>
+          <w:sz w:val="32"/>
+          <w:szCs w:val="32"/>
+        </w:rPr>
+      </w:pPr>
+    </w:p>
+    <w:p>
+      <w:pPr>
+        <w:rPr>
           <w:sz w:val="32"/>
           <w:szCs w:val="32"/>
         </w:rPr>
@@ -1066,6 +1088,7 @@
           <w:sz w:val="32"/>
           <w:szCs w:val="32"/>
         </w:rPr>
+        <w:lastRenderedPageBreak/>
         <w:t>右侧上方部分的文字介绍当前省份对该方向的指导思想，</w:t>
       </w:r>
       <w:proofErr w:type="gramStart"/>
@@ -1074,15 +1097,7 @@
           <w:sz w:val="32"/>
           <w:szCs w:val="32"/>
         </w:rPr>
-        <w:t>源</w:t>
-      </w:r>
-      <w:r>
-        <w:rPr>
-          <w:sz w:val="32"/>
-          <w:szCs w:val="32"/>
-        </w:rPr>
-        <w:lastRenderedPageBreak/>
-        <w:t>数据</w:t>
+        <w:t>源数据</w:t>
       </w:r>
       <w:proofErr w:type="gramEnd"/>
       <w:r>
@@ -1166,7 +1181,16 @@
           <w:sz w:val="32"/>
           <w:szCs w:val="32"/>
         </w:rPr>
-        <w:t>以上就是我们作品的大致情况，感谢您的观看。</w:t>
+        <w:t>以上就是我们作品的大</w:t>
+      </w:r>
+      <w:bookmarkStart w:id="0" w:name="_GoBack"/>
+      <w:bookmarkEnd w:id="0"/>
+      <w:r>
+        <w:rPr>
+          <w:sz w:val="32"/>
+          <w:szCs w:val="32"/>
+        </w:rPr>
+        <w:t>致情况，感谢您的观看。</w:t>
       </w:r>
     </w:p>
     <w:p>

</xml_diff>